<commit_message>
add image picker component to profile settings and password modification view
</commit_message>
<xml_diff>
--- a/doc/haladási_napló_önlab2.docx
+++ b/doc/haladási_napló_önlab2.docx
@@ -129,7 +129,10 @@
       </w:r>
       <w:proofErr w:type="spellEnd"/>
       <w:r>
-        <w:t xml:space="preserve"> a módosítani kívánt adatokat. (Itt elvégzendő feladat még, hogy a különböző </w:t>
+        <w:t xml:space="preserve"> a módosítani kívánt adatokat. </w:t>
+      </w:r>
+      <w:r>
+        <w:t xml:space="preserve">A </w:t>
       </w:r>
       <w:proofErr w:type="spellStart"/>
       <w:r>
@@ -137,23 +140,15 @@
       </w:r>
       <w:proofErr w:type="spellEnd"/>
       <w:r>
-        <w:t xml:space="preserve">-ek kitöltött állapotba kerüljenek amint a </w:t>
-      </w:r>
-      <w:proofErr w:type="spellStart"/>
-      <w:r>
-        <w:t>View-ra</w:t>
-      </w:r>
-      <w:proofErr w:type="spellEnd"/>
-      <w:r>
-        <w:t xml:space="preserve"> lépünk, és a </w:t>
-      </w:r>
-      <w:proofErr w:type="spellStart"/>
-      <w:r>
-        <w:t>View</w:t>
-      </w:r>
-      <w:proofErr w:type="spellEnd"/>
-      <w:r>
-        <w:t xml:space="preserve"> létrehozásakor értékül adott szöveg a jelenleg beállított érték legyen).</w:t>
+        <w:t xml:space="preserve">-ek megkapják </w:t>
+      </w:r>
+      <w:proofErr w:type="spellStart"/>
+      <w:r>
+        <w:t>keződ</w:t>
+      </w:r>
+      <w:proofErr w:type="spellEnd"/>
+      <w:r>
+        <w:t xml:space="preserve"> értéknek az aktuálisan érvényes adatokat, amelyeket a felhasználó módosíthat.</w:t>
       </w:r>
     </w:p>
     <w:p>
@@ -271,6 +266,125 @@
       <w:proofErr w:type="spellEnd"/>
       <w:r>
         <w:t>-re állítottam be. Ezáltal az új „gomb” megnyomásával az újonnan létrehozott képernyőn kötünk ki.</w:t>
+      </w:r>
+    </w:p>
+    <w:p/>
+    <w:p>
+      <w:pPr>
+        <w:rPr>
+          <w:sz w:val="36"/>
+          <w:szCs w:val="36"/>
+        </w:rPr>
+      </w:pPr>
+      <w:r>
+        <w:rPr>
+          <w:sz w:val="36"/>
+          <w:szCs w:val="36"/>
+        </w:rPr>
+        <w:t>Október 11.</w:t>
+      </w:r>
+    </w:p>
+    <w:p/>
+    <w:p>
+      <w:r>
+        <w:t xml:space="preserve">A képernyőn, ahol a felhasználó </w:t>
+      </w:r>
+      <w:proofErr w:type="spellStart"/>
+      <w:r>
+        <w:t>módsíthatja</w:t>
+      </w:r>
+      <w:proofErr w:type="spellEnd"/>
+      <w:r>
+        <w:t xml:space="preserve"> az </w:t>
+      </w:r>
+      <w:proofErr w:type="spellStart"/>
+      <w:r>
+        <w:t>adait</w:t>
+      </w:r>
+      <w:proofErr w:type="spellEnd"/>
+      <w:r>
+        <w:t xml:space="preserve">, bekötésre került </w:t>
+      </w:r>
+      <w:r>
+        <w:t xml:space="preserve">az </w:t>
+      </w:r>
+      <w:proofErr w:type="spellStart"/>
+      <w:r>
+        <w:t>ImagePicker</w:t>
+      </w:r>
+      <w:proofErr w:type="spellEnd"/>
+      <w:r>
+        <w:t xml:space="preserve"> komponens. Ez lehetővé teszi, hogy a felhasználó az „Adatok módosítása” képernyőn a „Profilkép módosítása” gombra kattintva választhasson a galériából egy tetszőleges új </w:t>
+      </w:r>
+      <w:proofErr w:type="spellStart"/>
+      <w:r>
+        <w:t>profilképet</w:t>
+      </w:r>
+      <w:proofErr w:type="spellEnd"/>
+      <w:r>
+        <w:t>. Ez a profilkép egyelőre csak az adatok módosítása képernyőn jelenik meg, a kép megváltoztatása nem lett átvezetve a fő, profil adatokat tartalmazó képernyőre (erre majd akkor kerül sor, ha az alkalmazásban meg lesz valósítva az adatbázissal történő kommunikáció).</w:t>
+      </w:r>
+    </w:p>
+    <w:p/>
+    <w:p>
+      <w:r>
+        <w:t xml:space="preserve">Megvalósításra került </w:t>
+      </w:r>
+      <w:r>
+        <w:t>a „Jelszó módosítás” képernyő. Ezen a képernyőn három darab „</w:t>
+      </w:r>
+      <w:proofErr w:type="spellStart"/>
+      <w:r>
+        <w:t>SecureField</w:t>
+      </w:r>
+      <w:proofErr w:type="spellEnd"/>
+      <w:r>
+        <w:t>” mező található egy „</w:t>
+      </w:r>
+      <w:proofErr w:type="spellStart"/>
+      <w:r>
+        <w:t>Form</w:t>
+      </w:r>
+      <w:proofErr w:type="spellEnd"/>
+      <w:r>
+        <w:t xml:space="preserve">” elemen belül. Ezek az elemek biztosítják, hogy a felhasználó biztonságosan tudjon szöveget bevinni, azaz az ilyen elemeket kell használni olyan esetben, amikor pl. a felhasználó a jelszavát akarja megadni. A </w:t>
+      </w:r>
+      <w:proofErr w:type="spellStart"/>
+      <w:r>
+        <w:t>Formban</w:t>
+      </w:r>
+      <w:proofErr w:type="spellEnd"/>
+      <w:r>
+        <w:t xml:space="preserve"> ezen kívül helyet kapott egy gomb is, amely megnyomásával, </w:t>
+      </w:r>
+      <w:proofErr w:type="spellStart"/>
+      <w:r>
+        <w:t>valid</w:t>
+      </w:r>
+      <w:proofErr w:type="spellEnd"/>
+      <w:r>
+        <w:t xml:space="preserve"> régi jelszó és sikeres új jelszó megerősítés mellett, a felhasználó módosíthatja a jelszavát.</w:t>
+      </w:r>
+    </w:p>
+    <w:p>
+      <w:r>
+        <w:t>Amennyiben a felhasználó hibásan adta meg a régi jelszavát, vagy az újonnan megadott jelszó és az új jelszó megerősítésére begépelt szöveg nem egyezik meg, az alkalmazás a felhasználót egy „</w:t>
+      </w:r>
+      <w:proofErr w:type="spellStart"/>
+      <w:r>
+        <w:t>alert</w:t>
+      </w:r>
+      <w:proofErr w:type="spellEnd"/>
+      <w:r>
+        <w:t>” formájában értesíti. A sikeres jelszó megadások után a felhasználó a gombot megnyomva módosítja a jelszavát (ez a funkció akkor kerül megvalósításra, amikor az adatbázis/</w:t>
+      </w:r>
+      <w:proofErr w:type="spellStart"/>
+      <w:r>
+        <w:t>mockolt</w:t>
+      </w:r>
+      <w:proofErr w:type="spellEnd"/>
+      <w:r>
+        <w:t xml:space="preserve"> adatbázis be lesz kötve az alkalmazásba).</w:t>
       </w:r>
     </w:p>
     <w:sectPr>

</xml_diff>

<commit_message>
user JPA javítások, user repository hozzáadása
</commit_message>
<xml_diff>
--- a/doc/haladási_napló_önlab2.docx
+++ b/doc/haladási_napló_önlab2.docx
@@ -2167,6 +2167,224 @@
       <w:proofErr w:type="spellEnd"/>
       <w:r>
         <w:t xml:space="preserve"> sem írták) -&gt; probléma, hogy adtam nekik?</w:t>
+      </w:r>
+    </w:p>
+    <w:p/>
+    <w:p>
+      <w:pPr>
+        <w:rPr>
+          <w:sz w:val="36"/>
+          <w:szCs w:val="36"/>
+        </w:rPr>
+      </w:pPr>
+      <w:r>
+        <w:rPr>
+          <w:sz w:val="36"/>
+          <w:szCs w:val="36"/>
+        </w:rPr>
+        <w:t>November 28.</w:t>
+      </w:r>
+    </w:p>
+    <w:p>
+      <w:pPr>
+        <w:rPr>
+          <w:sz w:val="36"/>
+          <w:szCs w:val="36"/>
+        </w:rPr>
+      </w:pPr>
+    </w:p>
+    <w:p>
+      <w:hyperlink r:id="rId7" w:history="1">
+        <w:r>
+          <w:rPr>
+            <w:rStyle w:val="Hiperhivatkozs"/>
+          </w:rPr>
+          <w:t>https://www.jpa-buddy.com/blog/best-practices-and-common-pitfalls/</w:t>
+        </w:r>
+      </w:hyperlink>
+      <w:r>
+        <w:t xml:space="preserve"> -&gt; ez alapján a cikk alapján rájöttem, hogy az hiba volt, hogy a </w:t>
+      </w:r>
+      <w:proofErr w:type="spellStart"/>
+      <w:r>
+        <w:t>Kotlin</w:t>
+      </w:r>
+      <w:proofErr w:type="spellEnd"/>
+      <w:r>
+        <w:t xml:space="preserve"> osztályok alapvetően „</w:t>
+      </w:r>
+      <w:proofErr w:type="spellStart"/>
+      <w:r>
+        <w:t>final</w:t>
+      </w:r>
+      <w:proofErr w:type="spellEnd"/>
+      <w:r>
+        <w:t>” állapotúak, és „</w:t>
+      </w:r>
+      <w:proofErr w:type="spellStart"/>
+      <w:proofErr w:type="gramStart"/>
+      <w:r>
+        <w:t>open</w:t>
+      </w:r>
+      <w:proofErr w:type="spellEnd"/>
+      <w:r>
+        <w:t>”-</w:t>
+      </w:r>
+      <w:proofErr w:type="gramEnd"/>
+      <w:r>
+        <w:t xml:space="preserve">né kell őket tenni minden </w:t>
+      </w:r>
+      <w:proofErr w:type="spellStart"/>
+      <w:r>
+        <w:t>property-jükkel</w:t>
+      </w:r>
+      <w:proofErr w:type="spellEnd"/>
+      <w:r>
+        <w:t xml:space="preserve"> együtt, ha az osztályt „</w:t>
+      </w:r>
+      <w:proofErr w:type="spellStart"/>
+      <w:r>
+        <w:t>Entity</w:t>
+      </w:r>
+      <w:proofErr w:type="spellEnd"/>
+      <w:r>
+        <w:t xml:space="preserve">” objektummá akarjuk tenni. Ehhez a cikkben leírt </w:t>
+      </w:r>
+      <w:proofErr w:type="spellStart"/>
+      <w:r>
+        <w:t>plugint</w:t>
+      </w:r>
+      <w:proofErr w:type="spellEnd"/>
+      <w:r>
+        <w:t xml:space="preserve"> használtam, ahol a megfelelő annotációkat felvéve az „</w:t>
+      </w:r>
+      <w:proofErr w:type="spellStart"/>
+      <w:r>
+        <w:t>Entity</w:t>
+      </w:r>
+      <w:proofErr w:type="spellEnd"/>
+      <w:r>
+        <w:t xml:space="preserve">” annotációval ellátott osztályokat automatikusan </w:t>
+      </w:r>
+      <w:proofErr w:type="spellStart"/>
+      <w:r>
+        <w:t>openné</w:t>
+      </w:r>
+      <w:proofErr w:type="spellEnd"/>
+      <w:r>
+        <w:t xml:space="preserve"> teszi.</w:t>
+      </w:r>
+    </w:p>
+    <w:p/>
+    <w:p>
+      <w:r>
+        <w:rPr>
+          <w:b/>
+          <w:bCs/>
+          <w:u w:val="single"/>
+        </w:rPr>
+        <w:t>Továbbra is fennáll az a probléma</w:t>
+      </w:r>
+      <w:r>
+        <w:t>, hogy az adott „</w:t>
+      </w:r>
+      <w:proofErr w:type="spellStart"/>
+      <w:r>
+        <w:t>Entity</w:t>
+      </w:r>
+      <w:proofErr w:type="spellEnd"/>
+      <w:r>
+        <w:t>” osztály mezőit („</w:t>
+      </w:r>
+      <w:proofErr w:type="spellStart"/>
+      <w:proofErr w:type="gramStart"/>
+      <w:r>
+        <w:t>Column</w:t>
+      </w:r>
+      <w:proofErr w:type="spellEnd"/>
+      <w:r>
+        <w:t>”-</w:t>
+      </w:r>
+      <w:proofErr w:type="spellStart"/>
+      <w:proofErr w:type="gramEnd"/>
+      <w:r>
+        <w:t>jait</w:t>
+      </w:r>
+      <w:proofErr w:type="spellEnd"/>
+      <w:r>
+        <w:t>) nem tudom „</w:t>
+      </w:r>
+      <w:proofErr w:type="spellStart"/>
+      <w:r>
+        <w:t>val</w:t>
+      </w:r>
+      <w:proofErr w:type="spellEnd"/>
+      <w:r>
+        <w:t>” kulcsszóval ellátni, mert az IDEA panaszkodik, hogy inicializálni kell őket létrehozáskor. Egyelőre nem találtam jobb megoldást a „</w:t>
+      </w:r>
+      <w:proofErr w:type="spellStart"/>
+      <w:r>
+        <w:t>lateinit</w:t>
+      </w:r>
+      <w:proofErr w:type="spellEnd"/>
+      <w:r>
+        <w:t xml:space="preserve"> var” kulcsszavak használatánál, de a példakódokat nézegetve működőképesnek kellene lennie annak, hogy „</w:t>
+      </w:r>
+      <w:proofErr w:type="spellStart"/>
+      <w:proofErr w:type="gramStart"/>
+      <w:r>
+        <w:t>val</w:t>
+      </w:r>
+      <w:proofErr w:type="spellEnd"/>
+      <w:r>
+        <w:t>”-</w:t>
+      </w:r>
+      <w:proofErr w:type="spellStart"/>
+      <w:proofErr w:type="gramEnd"/>
+      <w:r>
+        <w:t>lal</w:t>
+      </w:r>
+      <w:proofErr w:type="spellEnd"/>
+      <w:r>
+        <w:t xml:space="preserve"> hozom létre az adott mezőket anélkül, hogy bármiféle </w:t>
+      </w:r>
+      <w:proofErr w:type="spellStart"/>
+      <w:r>
+        <w:t>default</w:t>
+      </w:r>
+      <w:proofErr w:type="spellEnd"/>
+      <w:r>
+        <w:t xml:space="preserve"> értékkel inicializálnám az egyes mezőket.</w:t>
+      </w:r>
+    </w:p>
+    <w:p/>
+    <w:p>
+      <w:r>
+        <w:t>Miután elkészítettem az „</w:t>
+      </w:r>
+      <w:proofErr w:type="spellStart"/>
+      <w:r>
+        <w:t>Entity</w:t>
+      </w:r>
+      <w:proofErr w:type="spellEnd"/>
+      <w:r>
+        <w:t>” JPA osztályt a User táblának, elkészítettem a „</w:t>
+      </w:r>
+      <w:proofErr w:type="spellStart"/>
+      <w:r>
+        <w:t>UserRepository</w:t>
+      </w:r>
+      <w:proofErr w:type="spellEnd"/>
+      <w:r>
+        <w:t xml:space="preserve">” </w:t>
+      </w:r>
+      <w:proofErr w:type="spellStart"/>
+      <w:r>
+        <w:t>interface</w:t>
+      </w:r>
+      <w:proofErr w:type="spellEnd"/>
+      <w:r>
+        <w:t>-t is, amely az adott User példány adatbázisból való lekérdezését hivatott elősegíteni.</w:t>
       </w:r>
     </w:p>
     <w:sectPr>

</xml_diff>

<commit_message>
haladási napló update - 22. 12. 6.
</commit_message>
<xml_diff>
--- a/doc/haladási_napló_önlab2.docx
+++ b/doc/haladási_napló_önlab2.docx
@@ -287,23 +287,19 @@
     <w:p/>
     <w:p>
       <w:r>
-        <w:t xml:space="preserve">A képernyőn, ahol a felhasználó </w:t>
-      </w:r>
-      <w:proofErr w:type="spellStart"/>
-      <w:r>
-        <w:t>módsíthatja</w:t>
-      </w:r>
-      <w:proofErr w:type="spellEnd"/>
-      <w:r>
-        <w:t xml:space="preserve"> az </w:t>
-      </w:r>
-      <w:proofErr w:type="spellStart"/>
-      <w:r>
-        <w:t>adait</w:t>
-      </w:r>
-      <w:proofErr w:type="spellEnd"/>
-      <w:r>
-        <w:t xml:space="preserve">, bekötésre került </w:t>
+        <w:t>A képernyőn, ahol a felhasználó mód</w:t>
+      </w:r>
+      <w:r>
+        <w:t>o</w:t>
+      </w:r>
+      <w:r>
+        <w:t>síthatja az ada</w:t>
+      </w:r>
+      <w:r>
+        <w:t>ta</w:t>
+      </w:r>
+      <w:r>
+        <w:t xml:space="preserve">it, bekötésre került </w:t>
       </w:r>
       <w:r>
         <w:t xml:space="preserve">az </w:t>
@@ -436,7 +432,15 @@
         </w:numPr>
       </w:pPr>
       <w:r>
-        <w:t>GET /</w:t>
+        <w:t xml:space="preserve">GET </w:t>
+      </w:r>
+      <w:proofErr w:type="spellStart"/>
+      <w:r>
+        <w:t>api</w:t>
+      </w:r>
+      <w:proofErr w:type="spellEnd"/>
+      <w:r>
+        <w:t>/</w:t>
       </w:r>
       <w:proofErr w:type="spellStart"/>
       <w:r>
@@ -684,7 +688,15 @@
         </w:numPr>
       </w:pPr>
       <w:r>
-        <w:t>POST /</w:t>
+        <w:t xml:space="preserve">POST </w:t>
+      </w:r>
+      <w:proofErr w:type="spellStart"/>
+      <w:r>
+        <w:t>api</w:t>
+      </w:r>
+      <w:proofErr w:type="spellEnd"/>
+      <w:r>
+        <w:t>/</w:t>
       </w:r>
       <w:proofErr w:type="spellStart"/>
       <w:r>
@@ -848,7 +860,15 @@
         </w:numPr>
       </w:pPr>
       <w:r>
-        <w:t>GET /</w:t>
+        <w:t xml:space="preserve">GET </w:t>
+      </w:r>
+      <w:proofErr w:type="spellStart"/>
+      <w:r>
+        <w:t>api</w:t>
+      </w:r>
+      <w:proofErr w:type="spellEnd"/>
+      <w:r>
+        <w:t>/</w:t>
       </w:r>
       <w:proofErr w:type="spellStart"/>
       <w:r>
@@ -991,7 +1011,15 @@
         </w:numPr>
       </w:pPr>
       <w:r>
-        <w:t>GET /</w:t>
+        <w:t xml:space="preserve">GET </w:t>
+      </w:r>
+      <w:proofErr w:type="spellStart"/>
+      <w:r>
+        <w:t>api</w:t>
+      </w:r>
+      <w:proofErr w:type="spellEnd"/>
+      <w:r>
+        <w:t>/</w:t>
       </w:r>
       <w:proofErr w:type="spellStart"/>
       <w:r>
@@ -1091,7 +1119,15 @@
         </w:numPr>
       </w:pPr>
       <w:r>
-        <w:t>GET /</w:t>
+        <w:t xml:space="preserve">GET </w:t>
+      </w:r>
+      <w:proofErr w:type="spellStart"/>
+      <w:r>
+        <w:t>api</w:t>
+      </w:r>
+      <w:proofErr w:type="spellEnd"/>
+      <w:r>
+        <w:t>/</w:t>
       </w:r>
       <w:proofErr w:type="spellStart"/>
       <w:r>
@@ -1263,7 +1299,15 @@
         </w:numPr>
       </w:pPr>
       <w:r>
-        <w:t>POST /</w:t>
+        <w:t xml:space="preserve">POST </w:t>
+      </w:r>
+      <w:proofErr w:type="spellStart"/>
+      <w:r>
+        <w:t>api</w:t>
+      </w:r>
+      <w:proofErr w:type="spellEnd"/>
+      <w:r>
+        <w:t>/</w:t>
       </w:r>
       <w:proofErr w:type="spellStart"/>
       <w:r>
@@ -1420,7 +1464,15 @@
         </w:numPr>
       </w:pPr>
       <w:r>
-        <w:t>PUT /</w:t>
+        <w:t xml:space="preserve">PUT </w:t>
+      </w:r>
+      <w:proofErr w:type="spellStart"/>
+      <w:r>
+        <w:t>api</w:t>
+      </w:r>
+      <w:proofErr w:type="spellEnd"/>
+      <w:r>
+        <w:t>/</w:t>
       </w:r>
       <w:proofErr w:type="spellStart"/>
       <w:r>
@@ -2106,11 +2158,11 @@
       </w:r>
       <w:proofErr w:type="spellEnd"/>
       <w:r>
-        <w:t>”) version „1.6.21</w:t>
+        <w:t>”) version „</w:t>
       </w:r>
       <w:proofErr w:type="gramStart"/>
       <w:r>
-        <w:t>””-</w:t>
+        <w:t>1.6.21”-</w:t>
       </w:r>
       <w:proofErr w:type="gramEnd"/>
       <w:r>
@@ -2384,7 +2436,895 @@
       </w:r>
       <w:proofErr w:type="spellEnd"/>
       <w:r>
-        <w:t>-t is, amely az adott User példány adatbázisból való lekérdezését hivatott elősegíteni.</w:t>
+        <w:t>-t is, amely az adott User példány adatbázisból való lekérdezését hivatott elősegíteni</w:t>
+      </w:r>
+      <w:r>
+        <w:t xml:space="preserve">, azaz ez tulajdonképpen egy DAO (Data Access </w:t>
+      </w:r>
+      <w:proofErr w:type="spellStart"/>
+      <w:r>
+        <w:t>Object</w:t>
+      </w:r>
+      <w:proofErr w:type="spellEnd"/>
+      <w:r>
+        <w:t>) osztály.</w:t>
+      </w:r>
+    </w:p>
+    <w:p/>
+    <w:p>
+      <w:pPr>
+        <w:rPr>
+          <w:sz w:val="36"/>
+          <w:szCs w:val="36"/>
+        </w:rPr>
+      </w:pPr>
+      <w:r>
+        <w:rPr>
+          <w:sz w:val="36"/>
+          <w:szCs w:val="36"/>
+        </w:rPr>
+        <w:t>December 4.</w:t>
+      </w:r>
+    </w:p>
+    <w:p>
+      <w:pPr>
+        <w:rPr>
+          <w:sz w:val="36"/>
+          <w:szCs w:val="36"/>
+        </w:rPr>
+      </w:pPr>
+    </w:p>
+    <w:p>
+      <w:r>
+        <w:t xml:space="preserve">Miután elkészült a User tábla </w:t>
+      </w:r>
+      <w:proofErr w:type="spellStart"/>
+      <w:r>
+        <w:t>model</w:t>
+      </w:r>
+      <w:proofErr w:type="spellEnd"/>
+      <w:r>
+        <w:t xml:space="preserve"> és </w:t>
+      </w:r>
+      <w:proofErr w:type="spellStart"/>
+      <w:r>
+        <w:t>repository</w:t>
+      </w:r>
+      <w:proofErr w:type="spellEnd"/>
+      <w:r>
+        <w:t xml:space="preserve"> osztálya</w:t>
+      </w:r>
+      <w:r>
+        <w:t xml:space="preserve">, elkezdtem megvalósítani a User táblához tartozó </w:t>
+      </w:r>
+      <w:proofErr w:type="spellStart"/>
+      <w:r>
+        <w:t>controller</w:t>
+      </w:r>
+      <w:proofErr w:type="spellEnd"/>
+      <w:r>
+        <w:t xml:space="preserve"> osztályt. Ez az osztály felelős azért, hogy az egyes végpontokra történő HTTP hívások a megfelelő műveleteket és működéseket hajtsák végre. Ebben az osztályban el tárolva a „</w:t>
+      </w:r>
+      <w:proofErr w:type="spellStart"/>
+      <w:r>
+        <w:t>UserService</w:t>
+      </w:r>
+      <w:proofErr w:type="spellEnd"/>
+      <w:r>
+        <w:t xml:space="preserve">” osztálynak egy példánya, amelyet az egyes végpontok hívásakor a </w:t>
+      </w:r>
+      <w:proofErr w:type="spellStart"/>
+      <w:r>
+        <w:t>controller</w:t>
+      </w:r>
+      <w:proofErr w:type="spellEnd"/>
+      <w:r>
+        <w:t xml:space="preserve"> osztály a </w:t>
+      </w:r>
+      <w:proofErr w:type="spellStart"/>
+      <w:r>
+        <w:t>megfelelelő</w:t>
+      </w:r>
+      <w:proofErr w:type="spellEnd"/>
+      <w:r>
+        <w:t xml:space="preserve"> műveletekkel, és a HTTP hívásban átadott paraméterekkel/adatokkal meghív. A </w:t>
+      </w:r>
+      <w:proofErr w:type="spellStart"/>
+      <w:r>
+        <w:t>controller</w:t>
+      </w:r>
+      <w:proofErr w:type="spellEnd"/>
+      <w:r>
+        <w:t xml:space="preserve"> osztály a következő HTTP hívásokat kezeli:</w:t>
+      </w:r>
+    </w:p>
+    <w:p>
+      <w:pPr>
+        <w:pStyle w:val="Listaszerbekezds"/>
+        <w:numPr>
+          <w:ilvl w:val="0"/>
+          <w:numId w:val="1"/>
+        </w:numPr>
+      </w:pPr>
+      <w:r>
+        <w:t>GET /</w:t>
+      </w:r>
+      <w:proofErr w:type="spellStart"/>
+      <w:r>
+        <w:t>api</w:t>
+      </w:r>
+      <w:proofErr w:type="spellEnd"/>
+      <w:r>
+        <w:t>/</w:t>
+      </w:r>
+      <w:proofErr w:type="spellStart"/>
+      <w:r>
+        <w:t>user</w:t>
+      </w:r>
+      <w:proofErr w:type="spellEnd"/>
+      <w:r>
+        <w:t>: a saját felhasználó adatok lekérése („</w:t>
+      </w:r>
+      <w:proofErr w:type="spellStart"/>
+      <w:r>
+        <w:t>getMyUser</w:t>
+      </w:r>
+      <w:proofErr w:type="spellEnd"/>
+      <w:r>
+        <w:t xml:space="preserve">” függvény a </w:t>
+      </w:r>
+      <w:proofErr w:type="spellStart"/>
+      <w:r>
+        <w:t>controller</w:t>
+      </w:r>
+      <w:proofErr w:type="spellEnd"/>
+      <w:r>
+        <w:t xml:space="preserve"> osztályban): meghívja a </w:t>
+      </w:r>
+      <w:proofErr w:type="spellStart"/>
+      <w:r>
+        <w:t>UserService</w:t>
+      </w:r>
+      <w:proofErr w:type="spellEnd"/>
+      <w:r>
+        <w:t xml:space="preserve"> osztály „</w:t>
+      </w:r>
+      <w:proofErr w:type="spellStart"/>
+      <w:r>
+        <w:t>getMe</w:t>
+      </w:r>
+      <w:proofErr w:type="spellEnd"/>
+      <w:r>
+        <w:t>” függvényét, és ennek az eredményét (</w:t>
+      </w:r>
+      <w:proofErr w:type="spellStart"/>
+      <w:r>
+        <w:t>UserDto</w:t>
+      </w:r>
+      <w:proofErr w:type="spellEnd"/>
+      <w:r>
+        <w:t xml:space="preserve"> típussal) elküldi egy </w:t>
+      </w:r>
+      <w:proofErr w:type="spellStart"/>
+      <w:r>
+        <w:t>ResponseEntity</w:t>
+      </w:r>
+      <w:proofErr w:type="spellEnd"/>
+      <w:r>
+        <w:t>-ben</w:t>
+      </w:r>
+    </w:p>
+    <w:p>
+      <w:pPr>
+        <w:pStyle w:val="Listaszerbekezds"/>
+        <w:numPr>
+          <w:ilvl w:val="0"/>
+          <w:numId w:val="1"/>
+        </w:numPr>
+      </w:pPr>
+      <w:r>
+        <w:t>PUT /</w:t>
+      </w:r>
+      <w:proofErr w:type="spellStart"/>
+      <w:r>
+        <w:t>api</w:t>
+      </w:r>
+      <w:proofErr w:type="spellEnd"/>
+      <w:r>
+        <w:t>/</w:t>
+      </w:r>
+      <w:proofErr w:type="spellStart"/>
+      <w:r>
+        <w:t>user</w:t>
+      </w:r>
+      <w:proofErr w:type="spellEnd"/>
+      <w:r>
+        <w:t xml:space="preserve">, a HTTP </w:t>
+      </w:r>
+      <w:proofErr w:type="spellStart"/>
+      <w:r>
+        <w:t>request</w:t>
+      </w:r>
+      <w:proofErr w:type="spellEnd"/>
+      <w:r>
+        <w:t xml:space="preserve"> body-ban elküldve egy </w:t>
+      </w:r>
+      <w:proofErr w:type="spellStart"/>
+      <w:r>
+        <w:t>UserDto</w:t>
+      </w:r>
+      <w:proofErr w:type="spellEnd"/>
+      <w:r>
+        <w:t>-t: saját felhasználó módosítása („</w:t>
+      </w:r>
+      <w:proofErr w:type="spellStart"/>
+      <w:r>
+        <w:t>updateMyUser</w:t>
+      </w:r>
+      <w:proofErr w:type="spellEnd"/>
+      <w:r>
+        <w:t xml:space="preserve">” függvény meghívása a </w:t>
+      </w:r>
+      <w:proofErr w:type="spellStart"/>
+      <w:r>
+        <w:t>UserDto-val</w:t>
+      </w:r>
+      <w:proofErr w:type="spellEnd"/>
+      <w:r>
+        <w:t xml:space="preserve"> paraméterben): meghívja a </w:t>
+      </w:r>
+      <w:proofErr w:type="spellStart"/>
+      <w:r>
+        <w:t>UserService</w:t>
+      </w:r>
+      <w:proofErr w:type="spellEnd"/>
+      <w:r>
+        <w:t xml:space="preserve"> „</w:t>
+      </w:r>
+      <w:proofErr w:type="spellStart"/>
+      <w:r>
+        <w:t>updateMe</w:t>
+      </w:r>
+      <w:proofErr w:type="spellEnd"/>
+      <w:r>
+        <w:t>” függvényét, és annak az eredményét (</w:t>
+      </w:r>
+      <w:proofErr w:type="spellStart"/>
+      <w:r>
+        <w:t>UserDto</w:t>
+      </w:r>
+      <w:proofErr w:type="spellEnd"/>
+      <w:r>
+        <w:t xml:space="preserve"> típus) elküldi egy </w:t>
+      </w:r>
+      <w:proofErr w:type="spellStart"/>
+      <w:r>
+        <w:t>ResponseEntity</w:t>
+      </w:r>
+      <w:proofErr w:type="spellEnd"/>
+      <w:r>
+        <w:t>-ben</w:t>
+      </w:r>
+    </w:p>
+    <w:p>
+      <w:pPr>
+        <w:pStyle w:val="Listaszerbekezds"/>
+        <w:numPr>
+          <w:ilvl w:val="0"/>
+          <w:numId w:val="1"/>
+        </w:numPr>
+      </w:pPr>
+      <w:r>
+        <w:t>PUT /</w:t>
+      </w:r>
+      <w:proofErr w:type="spellStart"/>
+      <w:r>
+        <w:t>api</w:t>
+      </w:r>
+      <w:proofErr w:type="spellEnd"/>
+      <w:r>
+        <w:t>/</w:t>
+      </w:r>
+      <w:proofErr w:type="spellStart"/>
+      <w:r>
+        <w:t>user</w:t>
+      </w:r>
+      <w:proofErr w:type="spellEnd"/>
+      <w:r>
+        <w:t>/</w:t>
+      </w:r>
+      <w:proofErr w:type="spellStart"/>
+      <w:r>
+        <w:t>password</w:t>
+      </w:r>
+      <w:proofErr w:type="spellEnd"/>
+      <w:r>
+        <w:t xml:space="preserve">, a HTTP </w:t>
+      </w:r>
+      <w:proofErr w:type="spellStart"/>
+      <w:r>
+        <w:t>request</w:t>
+      </w:r>
+      <w:proofErr w:type="spellEnd"/>
+      <w:r>
+        <w:t xml:space="preserve"> body-ban elküldve egy </w:t>
+      </w:r>
+      <w:proofErr w:type="spellStart"/>
+      <w:r>
+        <w:t>PasswordDto</w:t>
+      </w:r>
+      <w:proofErr w:type="spellEnd"/>
+      <w:r>
+        <w:t xml:space="preserve">-t: saját felhasználó </w:t>
+      </w:r>
+      <w:proofErr w:type="spellStart"/>
+      <w:r>
+        <w:t>jelszavának</w:t>
+      </w:r>
+      <w:proofErr w:type="spellEnd"/>
+      <w:r>
+        <w:t xml:space="preserve"> módosítása („</w:t>
+      </w:r>
+      <w:proofErr w:type="spellStart"/>
+      <w:r>
+        <w:t>updateMyPassword</w:t>
+      </w:r>
+      <w:proofErr w:type="spellEnd"/>
+      <w:r>
+        <w:t xml:space="preserve">” függvény meghívása </w:t>
+      </w:r>
+      <w:proofErr w:type="spellStart"/>
+      <w:r>
+        <w:t>PasswordDto-val</w:t>
+      </w:r>
+      <w:proofErr w:type="spellEnd"/>
+      <w:r>
+        <w:t xml:space="preserve"> a paraméterben): meghívja a </w:t>
+      </w:r>
+      <w:proofErr w:type="spellStart"/>
+      <w:r>
+        <w:t>UserService</w:t>
+      </w:r>
+      <w:proofErr w:type="spellEnd"/>
+      <w:r>
+        <w:t xml:space="preserve"> „</w:t>
+      </w:r>
+      <w:proofErr w:type="spellStart"/>
+      <w:r>
+        <w:t>password</w:t>
+      </w:r>
+      <w:proofErr w:type="spellEnd"/>
+      <w:r>
+        <w:t xml:space="preserve">” metódusát a </w:t>
+      </w:r>
+      <w:proofErr w:type="spellStart"/>
+      <w:r>
+        <w:t>PasswordDto-val</w:t>
+      </w:r>
+      <w:proofErr w:type="spellEnd"/>
+      <w:r>
+        <w:t xml:space="preserve">, majd visszatér egy üres </w:t>
+      </w:r>
+      <w:proofErr w:type="spellStart"/>
+      <w:r>
+        <w:t>ResponseEntity</w:t>
+      </w:r>
+      <w:proofErr w:type="spellEnd"/>
+      <w:r>
+        <w:t>-vel („</w:t>
+      </w:r>
+      <w:proofErr w:type="spellStart"/>
+      <w:proofErr w:type="gramStart"/>
+      <w:r>
+        <w:t>ResponseEntity</w:t>
+      </w:r>
+      <w:proofErr w:type="spellEnd"/>
+      <w:r>
+        <w:t>(</w:t>
+      </w:r>
+      <w:proofErr w:type="spellStart"/>
+      <w:proofErr w:type="gramEnd"/>
+      <w:r>
+        <w:t>HttpStatus.NO_CONTENT</w:t>
+      </w:r>
+      <w:proofErr w:type="spellEnd"/>
+      <w:r>
+        <w:t>)”), amelyre azért van szükség, kívülről illetéktelenek ne lássák, hogy sikeres volt-e a jelszó módosítás</w:t>
+      </w:r>
+    </w:p>
+    <w:p>
+      <w:pPr>
+        <w:pStyle w:val="Listaszerbekezds"/>
+        <w:numPr>
+          <w:ilvl w:val="0"/>
+          <w:numId w:val="1"/>
+        </w:numPr>
+      </w:pPr>
+      <w:r>
+        <w:t>DELETE /</w:t>
+      </w:r>
+      <w:proofErr w:type="spellStart"/>
+      <w:r>
+        <w:t>api</w:t>
+      </w:r>
+      <w:proofErr w:type="spellEnd"/>
+      <w:r>
+        <w:t>/</w:t>
+      </w:r>
+      <w:proofErr w:type="spellStart"/>
+      <w:r>
+        <w:t>user</w:t>
+      </w:r>
+      <w:proofErr w:type="spellEnd"/>
+      <w:r>
+        <w:t>: saját felhasználó törlése („</w:t>
+      </w:r>
+      <w:proofErr w:type="spellStart"/>
+      <w:r>
+        <w:t>deleteMyUser</w:t>
+      </w:r>
+      <w:proofErr w:type="spellEnd"/>
+      <w:r>
+        <w:t xml:space="preserve">” függvény meghívása): meghívja a </w:t>
+      </w:r>
+      <w:proofErr w:type="spellStart"/>
+      <w:r>
+        <w:t>UserService</w:t>
+      </w:r>
+      <w:proofErr w:type="spellEnd"/>
+      <w:r>
+        <w:t xml:space="preserve"> „</w:t>
+      </w:r>
+      <w:proofErr w:type="spellStart"/>
+      <w:r>
+        <w:t>deleteMe</w:t>
+      </w:r>
+      <w:proofErr w:type="spellEnd"/>
+      <w:r>
+        <w:t xml:space="preserve">” függvényét, majd visszatér egy üres </w:t>
+      </w:r>
+      <w:proofErr w:type="spellStart"/>
+      <w:r>
+        <w:t>ResponseEntity</w:t>
+      </w:r>
+      <w:proofErr w:type="spellEnd"/>
+      <w:r>
+        <w:t>-vel</w:t>
+      </w:r>
+    </w:p>
+    <w:p>
+      <w:pPr>
+        <w:pStyle w:val="Listaszerbekezds"/>
+        <w:numPr>
+          <w:ilvl w:val="0"/>
+          <w:numId w:val="1"/>
+        </w:numPr>
+      </w:pPr>
+      <w:r>
+        <w:t>GET /</w:t>
+      </w:r>
+      <w:proofErr w:type="spellStart"/>
+      <w:r>
+        <w:t>api</w:t>
+      </w:r>
+      <w:proofErr w:type="spellEnd"/>
+      <w:r>
+        <w:t>/</w:t>
+      </w:r>
+      <w:proofErr w:type="spellStart"/>
+      <w:r>
+        <w:t>user</w:t>
+      </w:r>
+      <w:proofErr w:type="spellEnd"/>
+      <w:r>
+        <w:t>/{</w:t>
+      </w:r>
+      <w:proofErr w:type="spellStart"/>
+      <w:r>
+        <w:t>id</w:t>
+      </w:r>
+      <w:proofErr w:type="spellEnd"/>
+      <w:r>
+        <w:t>}: „</w:t>
+      </w:r>
+      <w:proofErr w:type="spellStart"/>
+      <w:r>
+        <w:t>id</w:t>
+      </w:r>
+      <w:proofErr w:type="spellEnd"/>
+      <w:r>
+        <w:t>” azonosítójú felhasználó adatainak lekérése („</w:t>
+      </w:r>
+      <w:proofErr w:type="spellStart"/>
+      <w:r>
+        <w:t>getUser</w:t>
+      </w:r>
+      <w:proofErr w:type="spellEnd"/>
+      <w:r>
+        <w:t xml:space="preserve">” függvény meghívása a </w:t>
+      </w:r>
+      <w:proofErr w:type="spellStart"/>
+      <w:r>
+        <w:t>path</w:t>
+      </w:r>
+      <w:proofErr w:type="spellEnd"/>
+      <w:r>
+        <w:t xml:space="preserve"> paraméterben megadott </w:t>
+      </w:r>
+      <w:proofErr w:type="spellStart"/>
+      <w:r>
+        <w:t>id</w:t>
+      </w:r>
+      <w:proofErr w:type="spellEnd"/>
+      <w:r>
+        <w:t xml:space="preserve">-vel paraméterben): meghívja a </w:t>
+      </w:r>
+      <w:proofErr w:type="spellStart"/>
+      <w:r>
+        <w:t>UserService</w:t>
+      </w:r>
+      <w:proofErr w:type="spellEnd"/>
+      <w:r>
+        <w:t xml:space="preserve"> „</w:t>
+      </w:r>
+      <w:proofErr w:type="spellStart"/>
+      <w:r>
+        <w:t>getUser</w:t>
+      </w:r>
+      <w:proofErr w:type="spellEnd"/>
+      <w:r>
+        <w:t xml:space="preserve">” metódusát az </w:t>
+      </w:r>
+      <w:proofErr w:type="spellStart"/>
+      <w:r>
+        <w:t>id-val</w:t>
+      </w:r>
+      <w:proofErr w:type="spellEnd"/>
+      <w:r>
+        <w:t xml:space="preserve">, majd visszatér egy </w:t>
+      </w:r>
+      <w:proofErr w:type="spellStart"/>
+      <w:r>
+        <w:t>ResponseEntity</w:t>
+      </w:r>
+      <w:proofErr w:type="spellEnd"/>
+      <w:r>
+        <w:t xml:space="preserve">-vel, amelyben becsomagolja a kért felhasználó adatait tartalmazó </w:t>
+      </w:r>
+      <w:proofErr w:type="spellStart"/>
+      <w:r>
+        <w:t>UserDto</w:t>
+      </w:r>
+      <w:proofErr w:type="spellEnd"/>
+      <w:r>
+        <w:t>-t</w:t>
+      </w:r>
+    </w:p>
+    <w:p/>
+    <w:p>
+      <w:pPr>
+        <w:rPr>
+          <w:sz w:val="36"/>
+          <w:szCs w:val="36"/>
+        </w:rPr>
+      </w:pPr>
+      <w:r>
+        <w:rPr>
+          <w:sz w:val="36"/>
+          <w:szCs w:val="36"/>
+        </w:rPr>
+        <w:t>December 5-6.</w:t>
+      </w:r>
+    </w:p>
+    <w:p>
+      <w:pPr>
+        <w:rPr>
+          <w:sz w:val="36"/>
+          <w:szCs w:val="36"/>
+        </w:rPr>
+      </w:pPr>
+    </w:p>
+    <w:p>
+      <w:r>
+        <w:t xml:space="preserve">Miután létrehoztam a </w:t>
+      </w:r>
+      <w:proofErr w:type="spellStart"/>
+      <w:r>
+        <w:t>UserController</w:t>
+      </w:r>
+      <w:proofErr w:type="spellEnd"/>
+      <w:r>
+        <w:t xml:space="preserve"> osztályt, létrehoztam a két DTO osztályt – </w:t>
+      </w:r>
+      <w:proofErr w:type="spellStart"/>
+      <w:r>
+        <w:t>UserDto</w:t>
+      </w:r>
+      <w:proofErr w:type="spellEnd"/>
+      <w:r>
+        <w:t xml:space="preserve"> és </w:t>
+      </w:r>
+      <w:proofErr w:type="spellStart"/>
+      <w:r>
+        <w:t>PasswordDto</w:t>
+      </w:r>
+      <w:proofErr w:type="spellEnd"/>
+      <w:r>
+        <w:t xml:space="preserve"> – amelyeket a </w:t>
+      </w:r>
+      <w:proofErr w:type="spellStart"/>
+      <w:r>
+        <w:t>controller</w:t>
+      </w:r>
+      <w:proofErr w:type="spellEnd"/>
+      <w:r>
+        <w:t xml:space="preserve"> osztály használ az adatok </w:t>
+      </w:r>
+      <w:proofErr w:type="spellStart"/>
+      <w:r>
+        <w:t>Response</w:t>
+      </w:r>
+      <w:proofErr w:type="spellEnd"/>
+      <w:r>
+        <w:t>-okban való küldésére.</w:t>
+      </w:r>
+    </w:p>
+    <w:p>
+      <w:pPr>
+        <w:pStyle w:val="Listaszerbekezds"/>
+        <w:numPr>
+          <w:ilvl w:val="0"/>
+          <w:numId w:val="1"/>
+        </w:numPr>
+      </w:pPr>
+      <w:r>
+        <w:t xml:space="preserve">A </w:t>
+      </w:r>
+      <w:proofErr w:type="spellStart"/>
+      <w:r>
+        <w:t>UserDto</w:t>
+      </w:r>
+      <w:proofErr w:type="spellEnd"/>
+      <w:r>
+        <w:t xml:space="preserve"> tulajdonképpen a User tábla oszlopait tartalmazza a mezőiben, azaz egy integer típusú „</w:t>
+      </w:r>
+      <w:proofErr w:type="spellStart"/>
+      <w:r>
+        <w:t>id</w:t>
+      </w:r>
+      <w:proofErr w:type="spellEnd"/>
+      <w:r>
+        <w:t xml:space="preserve">” mezőt, egy </w:t>
+      </w:r>
+      <w:proofErr w:type="spellStart"/>
+      <w:r>
+        <w:t>String</w:t>
+      </w:r>
+      <w:proofErr w:type="spellEnd"/>
+      <w:r>
+        <w:t xml:space="preserve"> </w:t>
+      </w:r>
+      <w:proofErr w:type="spellStart"/>
+      <w:r>
+        <w:t>típusó</w:t>
+      </w:r>
+      <w:proofErr w:type="spellEnd"/>
+      <w:r>
+        <w:t xml:space="preserve"> „</w:t>
+      </w:r>
+      <w:proofErr w:type="spellStart"/>
+      <w:r>
+        <w:t>fullName</w:t>
+      </w:r>
+      <w:proofErr w:type="spellEnd"/>
+      <w:r>
+        <w:t xml:space="preserve">” mezőt, egy </w:t>
+      </w:r>
+      <w:proofErr w:type="spellStart"/>
+      <w:r>
+        <w:t>String</w:t>
+      </w:r>
+      <w:proofErr w:type="spellEnd"/>
+      <w:r>
+        <w:t xml:space="preserve"> típusú „username” mezőt, és </w:t>
+      </w:r>
+      <w:proofErr w:type="spellStart"/>
+      <w:r>
+        <w:t>LocalDate</w:t>
+      </w:r>
+      <w:proofErr w:type="spellEnd"/>
+      <w:r>
+        <w:t xml:space="preserve"> típusú „</w:t>
+      </w:r>
+      <w:proofErr w:type="spellStart"/>
+      <w:r>
+        <w:t>birthDate</w:t>
+      </w:r>
+      <w:proofErr w:type="spellEnd"/>
+      <w:r>
+        <w:t xml:space="preserve">” mezőt, egy </w:t>
+      </w:r>
+      <w:proofErr w:type="spellStart"/>
+      <w:r>
+        <w:t>String</w:t>
+      </w:r>
+      <w:proofErr w:type="spellEnd"/>
+      <w:r>
+        <w:t xml:space="preserve"> típusú „email” mezőt, egy </w:t>
+      </w:r>
+      <w:proofErr w:type="spellStart"/>
+      <w:r>
+        <w:t>String</w:t>
+      </w:r>
+      <w:proofErr w:type="spellEnd"/>
+      <w:r>
+        <w:t xml:space="preserve"> típusú „</w:t>
+      </w:r>
+      <w:proofErr w:type="spellStart"/>
+      <w:r>
+        <w:t>phone</w:t>
+      </w:r>
+      <w:proofErr w:type="spellEnd"/>
+      <w:r>
+        <w:t xml:space="preserve">” mezőt és egy </w:t>
+      </w:r>
+      <w:proofErr w:type="spellStart"/>
+      <w:r>
+        <w:t>String</w:t>
+      </w:r>
+      <w:proofErr w:type="spellEnd"/>
+      <w:r>
+        <w:t xml:space="preserve"> típusú „</w:t>
+      </w:r>
+      <w:proofErr w:type="spellStart"/>
+      <w:r>
+        <w:t>password</w:t>
+      </w:r>
+      <w:proofErr w:type="spellEnd"/>
+      <w:r>
+        <w:t>” mezőt.</w:t>
+      </w:r>
+    </w:p>
+    <w:p>
+      <w:pPr>
+        <w:pStyle w:val="Listaszerbekezds"/>
+        <w:numPr>
+          <w:ilvl w:val="0"/>
+          <w:numId w:val="1"/>
+        </w:numPr>
+      </w:pPr>
+      <w:r>
+        <w:t xml:space="preserve">A </w:t>
+      </w:r>
+      <w:proofErr w:type="spellStart"/>
+      <w:r>
+        <w:t>PasswordDto</w:t>
+      </w:r>
+      <w:proofErr w:type="spellEnd"/>
+      <w:r>
+        <w:t xml:space="preserve"> egy-egy </w:t>
+      </w:r>
+      <w:proofErr w:type="spellStart"/>
+      <w:r>
+        <w:t>String</w:t>
+      </w:r>
+      <w:proofErr w:type="spellEnd"/>
+      <w:r>
+        <w:t xml:space="preserve"> típusú mezőben tárolja a régi és az új jelszót jelszó változtatás esetén, ezek az „</w:t>
+      </w:r>
+      <w:proofErr w:type="spellStart"/>
+      <w:r>
+        <w:t>oldPassword</w:t>
+      </w:r>
+      <w:proofErr w:type="spellEnd"/>
+      <w:r>
+        <w:t>” és „</w:t>
+      </w:r>
+      <w:proofErr w:type="spellStart"/>
+      <w:r>
+        <w:t>newPassword</w:t>
+      </w:r>
+      <w:proofErr w:type="spellEnd"/>
+      <w:r>
+        <w:t>” mezők.</w:t>
+      </w:r>
+    </w:p>
+    <w:p/>
+    <w:p>
+      <w:r>
+        <w:t xml:space="preserve">Mivel </w:t>
+      </w:r>
+      <w:proofErr w:type="spellStart"/>
+      <w:r>
+        <w:t>Kotlin</w:t>
+      </w:r>
+      <w:proofErr w:type="spellEnd"/>
+      <w:r>
+        <w:t xml:space="preserve"> nyelven írom a Spring Boot backendet, ezért időről időre előjönnek olyan nyelvspecifikus dolgok, amik egy Java és </w:t>
+      </w:r>
+      <w:proofErr w:type="spellStart"/>
+      <w:r>
+        <w:t>Kotlin</w:t>
+      </w:r>
+      <w:proofErr w:type="spellEnd"/>
+      <w:r>
+        <w:t xml:space="preserve"> projekt között nagy különbséget jelentenek. A DTO-k létrehozása után következett a Mapper absztrakt osztály létrehozása, amelyre azért </w:t>
+      </w:r>
+      <w:r>
+        <w:lastRenderedPageBreak/>
+        <w:t xml:space="preserve">van szükség, hogy a </w:t>
+      </w:r>
+      <w:proofErr w:type="spellStart"/>
+      <w:r>
+        <w:t>Model</w:t>
+      </w:r>
+      <w:proofErr w:type="spellEnd"/>
+      <w:r>
+        <w:t xml:space="preserve"> osztály és a DTO-k közötti leképezés megvalósuljon. Ahhoz, hogy elkerüljem a </w:t>
+      </w:r>
+      <w:proofErr w:type="spellStart"/>
+      <w:r>
+        <w:t>boiler</w:t>
+      </w:r>
+      <w:proofErr w:type="spellEnd"/>
+      <w:r>
+        <w:t xml:space="preserve"> </w:t>
+      </w:r>
+      <w:proofErr w:type="spellStart"/>
+      <w:r>
+        <w:t>plate</w:t>
+      </w:r>
+      <w:proofErr w:type="spellEnd"/>
+      <w:r>
+        <w:t xml:space="preserve"> kód írásának a szükségét, a </w:t>
+      </w:r>
+      <w:proofErr w:type="spellStart"/>
+      <w:r>
+        <w:t>MapStruct</w:t>
+      </w:r>
+      <w:proofErr w:type="spellEnd"/>
+      <w:r>
+        <w:t xml:space="preserve"> könyvtár alkalmazása mellett döntöttem. Azonban itt megint előjöttek a nyelvek közötti különbségek, amelyeket ennek a cikknek a felhasználásával </w:t>
+      </w:r>
+      <w:proofErr w:type="spellStart"/>
+      <w:r>
+        <w:t>probáltam</w:t>
+      </w:r>
+      <w:proofErr w:type="spellEnd"/>
+      <w:r>
+        <w:t xml:space="preserve"> megoldani:</w:t>
+      </w:r>
+    </w:p>
+    <w:p>
+      <w:hyperlink r:id="rId8" w:history="1">
+        <w:r>
+          <w:rPr>
+            <w:rStyle w:val="Hiperhivatkozs"/>
+          </w:rPr>
+          <w:t>https://medium.com/@muhammadusama_43306/how-to-use-mapstruct-with-spring-boot-kotlin-painlessly-55184765ace4</w:t>
+        </w:r>
+      </w:hyperlink>
+    </w:p>
+    <w:p/>
+    <w:p>
+      <w:r>
+        <w:t xml:space="preserve">Sajnos a mapper osztály elkészítésekor olyan problémába ütköztem, hogy </w:t>
+      </w:r>
+      <w:proofErr w:type="spellStart"/>
+      <w:r>
+        <w:t>Kotlinban</w:t>
+      </w:r>
+      <w:proofErr w:type="spellEnd"/>
+      <w:r>
+        <w:t xml:space="preserve"> nem lehet ismétlődően ugyanolyan annotációkkal ellátni osztályokat, illetve mezőket és függvényeket az osztályokon belül, így nem tudtam egynél több „@</w:t>
+      </w:r>
+      <w:proofErr w:type="spellStart"/>
+      <w:r>
+        <w:t>Mapping</w:t>
+      </w:r>
+      <w:proofErr w:type="spellEnd"/>
+      <w:r>
+        <w:t>” annotációt rátenni a mapper absztrakt osztály adott absztrakt függvényére.</w:t>
       </w:r>
     </w:p>
     <w:sectPr>

</xml_diff>

<commit_message>
haladási napló update - 22. 12. 10.
</commit_message>
<xml_diff>
--- a/doc/haladási_napló_önlab2.docx
+++ b/doc/haladási_napló_önlab2.docx
@@ -3325,6 +3325,192 @@
       <w:proofErr w:type="spellEnd"/>
       <w:r>
         <w:t>” annotációt rátenni a mapper absztrakt osztály adott absztrakt függvényére.</w:t>
+      </w:r>
+    </w:p>
+    <w:p/>
+    <w:p>
+      <w:pPr>
+        <w:rPr>
+          <w:sz w:val="36"/>
+          <w:szCs w:val="36"/>
+        </w:rPr>
+      </w:pPr>
+      <w:r>
+        <w:rPr>
+          <w:sz w:val="36"/>
+          <w:szCs w:val="36"/>
+        </w:rPr>
+        <w:t>December 8.</w:t>
+      </w:r>
+    </w:p>
+    <w:p>
+      <w:pPr>
+        <w:rPr>
+          <w:sz w:val="36"/>
+          <w:szCs w:val="36"/>
+        </w:rPr>
+      </w:pPr>
+    </w:p>
+    <w:p>
+      <w:r>
+        <w:t xml:space="preserve">A megbeszélteknek megfelelően az egész </w:t>
+      </w:r>
+      <w:proofErr w:type="spellStart"/>
+      <w:r>
+        <w:t>Kotlin-Gradle</w:t>
+      </w:r>
+      <w:proofErr w:type="spellEnd"/>
+      <w:r>
+        <w:t xml:space="preserve"> alapú Spring backendet átmozgatom Java-</w:t>
+      </w:r>
+      <w:proofErr w:type="spellStart"/>
+      <w:r>
+        <w:t>Maven</w:t>
+      </w:r>
+      <w:proofErr w:type="spellEnd"/>
+      <w:r>
+        <w:t xml:space="preserve"> alapúra, és azon a nyelven implementálom az eddig létrehozott fájlokat.</w:t>
+      </w:r>
+    </w:p>
+    <w:p>
+      <w:r>
+        <w:t xml:space="preserve">Ehhez létrehoztam egy új mappát a </w:t>
+      </w:r>
+      <w:proofErr w:type="spellStart"/>
+      <w:r>
+        <w:t>couchsurfing_backend</w:t>
+      </w:r>
+      <w:proofErr w:type="spellEnd"/>
+      <w:r>
+        <w:t xml:space="preserve"> </w:t>
+      </w:r>
+      <w:proofErr w:type="spellStart"/>
+      <w:r>
+        <w:t>repoban</w:t>
+      </w:r>
+      <w:proofErr w:type="spellEnd"/>
+      <w:r>
+        <w:t>, amelyben létrehoztam a Java-</w:t>
+      </w:r>
+      <w:proofErr w:type="spellStart"/>
+      <w:r>
+        <w:t>Maven</w:t>
+      </w:r>
+      <w:proofErr w:type="spellEnd"/>
+      <w:r>
+        <w:t xml:space="preserve"> alapú Spring alkalmazást. Természetesen itt is behúztam a szükséges dependenciákat, majd létrehoztam a megfelelő </w:t>
+      </w:r>
+      <w:proofErr w:type="spellStart"/>
+      <w:r>
+        <w:t>package-eket</w:t>
+      </w:r>
+      <w:proofErr w:type="spellEnd"/>
+      <w:r>
+        <w:t>, amelyekbe az adott típusú fájlok fognak kerülni (</w:t>
+      </w:r>
+      <w:proofErr w:type="spellStart"/>
+      <w:r>
+        <w:t>model</w:t>
+      </w:r>
+      <w:proofErr w:type="spellEnd"/>
+      <w:r>
+        <w:t xml:space="preserve">, mapper, </w:t>
+      </w:r>
+      <w:proofErr w:type="spellStart"/>
+      <w:r>
+        <w:t>dto</w:t>
+      </w:r>
+      <w:proofErr w:type="spellEnd"/>
+      <w:r>
+        <w:t xml:space="preserve">, </w:t>
+      </w:r>
+      <w:proofErr w:type="spellStart"/>
+      <w:r>
+        <w:t>stb</w:t>
+      </w:r>
+      <w:proofErr w:type="spellEnd"/>
+      <w:r>
+        <w:t>). Ezek után elkezdtem implementálni az eddig létrehozott fájlokat Java nyelven.</w:t>
+      </w:r>
+    </w:p>
+    <w:p/>
+    <w:p>
+      <w:r>
+        <w:t>Miután befejeztem az eddigi fájlok átírását Java nyelvre, implementáltam a „</w:t>
+      </w:r>
+      <w:proofErr w:type="spellStart"/>
+      <w:r>
+        <w:t>UserMapper</w:t>
+      </w:r>
+      <w:proofErr w:type="spellEnd"/>
+      <w:r>
+        <w:t xml:space="preserve">” osztályt, amely azért felelős, hogy a User entitásból </w:t>
+      </w:r>
+      <w:proofErr w:type="spellStart"/>
+      <w:r>
+        <w:t>UserDto</w:t>
+      </w:r>
+      <w:proofErr w:type="spellEnd"/>
+      <w:r>
+        <w:t xml:space="preserve">-t, azaz felhasználói adatokat </w:t>
+      </w:r>
+      <w:proofErr w:type="spellStart"/>
+      <w:r>
+        <w:t>tartalamzó</w:t>
+      </w:r>
+      <w:proofErr w:type="spellEnd"/>
+      <w:r>
+        <w:t xml:space="preserve"> objektumot hozzon létre, illetve </w:t>
+      </w:r>
+      <w:proofErr w:type="spellStart"/>
+      <w:r>
+        <w:t>UserDto-ból</w:t>
+      </w:r>
+      <w:proofErr w:type="spellEnd"/>
+      <w:r>
+        <w:t xml:space="preserve"> User entitásokat (adatbázis táblát kóddal összekötő osztály) hozzon létre. Ezt az osztályt is elláttam a megfelelő annotációval („@Mapper”), illetve az egyes mezőket is.</w:t>
+      </w:r>
+    </w:p>
+    <w:p/>
+    <w:p>
+      <w:pPr>
+        <w:rPr>
+          <w:sz w:val="36"/>
+          <w:szCs w:val="36"/>
+        </w:rPr>
+      </w:pPr>
+      <w:r>
+        <w:rPr>
+          <w:sz w:val="36"/>
+          <w:szCs w:val="36"/>
+        </w:rPr>
+        <w:t>December 10.</w:t>
+      </w:r>
+    </w:p>
+    <w:p>
+      <w:pPr>
+        <w:rPr>
+          <w:sz w:val="36"/>
+          <w:szCs w:val="36"/>
+        </w:rPr>
+      </w:pPr>
+    </w:p>
+    <w:p>
+      <w:proofErr w:type="spellStart"/>
+      <w:r>
+        <w:t>UserMapper</w:t>
+      </w:r>
+      <w:proofErr w:type="spellEnd"/>
+      <w:r>
+        <w:t xml:space="preserve"> komponens befejezése, többi komponens befejezése, ami a User funkcióhoz szükséges, 1-1 függvény implementálását leszámítva, illetve a </w:t>
+      </w:r>
+      <w:proofErr w:type="spellStart"/>
+      <w:r>
+        <w:t>Room</w:t>
+      </w:r>
+      <w:proofErr w:type="spellEnd"/>
+      <w:r>
+        <w:t xml:space="preserve"> entitás és DTO elkészítése.</w:t>
       </w:r>
     </w:p>
     <w:sectPr>

</xml_diff>

<commit_message>
Minor refactor to the project structure
</commit_message>
<xml_diff>
--- a/doc/haladási_napló_önlab2.docx
+++ b/doc/haladási_napló_önlab2.docx
@@ -690,6 +690,7 @@
       <w:r>
         <w:t xml:space="preserve">POST </w:t>
       </w:r>
+      <w:bookmarkStart w:id="0" w:name="OLE_LINK1"/>
       <w:proofErr w:type="spellStart"/>
       <w:r>
         <w:t>api</w:t>
@@ -706,6 +707,7 @@
       <w:r>
         <w:t>/</w:t>
       </w:r>
+      <w:bookmarkEnd w:id="0"/>
       <w:r>
         <w:t>, body-ban elküldött adatok:</w:t>
       </w:r>
@@ -732,7 +734,11 @@
       </w:r>
       <w:proofErr w:type="spellEnd"/>
       <w:r>
-        <w:t xml:space="preserve"> (numerikus), cím (</w:t>
+        <w:t xml:space="preserve"> (numerikus), </w:t>
+      </w:r>
+      <w:bookmarkStart w:id="1" w:name="OLE_LINK2"/>
+      <w:r>
+        <w:t>cím (</w:t>
       </w:r>
       <w:proofErr w:type="spellStart"/>
       <w:r>
@@ -740,8 +746,21 @@
       </w:r>
       <w:proofErr w:type="spellEnd"/>
       <w:r>
-        <w:t xml:space="preserve">), földrajzi koordináták (numerikusak), </w:t>
-      </w:r>
+        <w:t>)</w:t>
+      </w:r>
+      <w:bookmarkEnd w:id="1"/>
+      <w:r>
+        <w:t xml:space="preserve">, </w:t>
+      </w:r>
+      <w:bookmarkStart w:id="2" w:name="OLE_LINK3"/>
+      <w:r>
+        <w:t>földrajzi koordináták (numerikusak)</w:t>
+      </w:r>
+      <w:bookmarkEnd w:id="2"/>
+      <w:r>
+        <w:t xml:space="preserve">, </w:t>
+      </w:r>
+      <w:bookmarkStart w:id="3" w:name="OLE_LINK4"/>
       <w:r>
         <w:t>szállás típusa (</w:t>
       </w:r>
@@ -749,6 +768,7 @@
       <w:r>
         <w:t>enum</w:t>
       </w:r>
+      <w:bookmarkEnd w:id="3"/>
       <w:proofErr w:type="spellEnd"/>
       <w:r>
         <w:t>/</w:t>
@@ -759,7 +779,11 @@
       </w:r>
       <w:proofErr w:type="spellEnd"/>
       <w:r>
-        <w:t>), elfogadott fizetési módok (</w:t>
+        <w:t xml:space="preserve">), </w:t>
+      </w:r>
+      <w:bookmarkStart w:id="4" w:name="OLE_LINK5"/>
+      <w:r>
+        <w:t>elfogadott fizetési módok (</w:t>
       </w:r>
       <w:proofErr w:type="spellStart"/>
       <w:r>
@@ -767,7 +791,11 @@
       </w:r>
       <w:proofErr w:type="spellEnd"/>
       <w:r>
-        <w:t xml:space="preserve"> minden fizetési módnak), ár (numerikus), pénznem (</w:t>
+        <w:t xml:space="preserve"> </w:t>
+      </w:r>
+      <w:bookmarkEnd w:id="4"/>
+      <w:r>
+        <w:t>minden fizetési módnak), ár (numerikus), pénznem (</w:t>
       </w:r>
       <w:proofErr w:type="spellStart"/>
       <w:r>
@@ -862,6 +890,7 @@
       <w:r>
         <w:t xml:space="preserve">GET </w:t>
       </w:r>
+      <w:bookmarkStart w:id="5" w:name="OLE_LINK6"/>
       <w:proofErr w:type="spellStart"/>
       <w:r>
         <w:t>api</w:t>
@@ -886,6 +915,7 @@
       <w:r>
         <w:t>/</w:t>
       </w:r>
+      <w:bookmarkEnd w:id="5"/>
     </w:p>
     <w:p>
       <w:pPr>
@@ -999,7 +1029,13 @@
         </w:numPr>
       </w:pPr>
       <w:r>
-        <w:t>Ranglista (foglalók)</w:t>
+        <w:t>Ranglista (</w:t>
+      </w:r>
+      <w:r>
+        <w:t>kiadók</w:t>
+      </w:r>
+      <w:r>
+        <w:t>)</w:t>
       </w:r>
     </w:p>
     <w:p>
@@ -1121,6 +1157,7 @@
       <w:r>
         <w:t xml:space="preserve">GET </w:t>
       </w:r>
+      <w:bookmarkStart w:id="6" w:name="OLE_LINK7"/>
       <w:proofErr w:type="spellStart"/>
       <w:r>
         <w:t>api</w:t>
@@ -1157,6 +1194,7 @@
       <w:r>
         <w:t>}/</w:t>
       </w:r>
+      <w:bookmarkEnd w:id="6"/>
       <w:proofErr w:type="gramEnd"/>
     </w:p>
     <w:p>
@@ -1299,8 +1337,12 @@
         </w:numPr>
       </w:pPr>
       <w:r>
-        <w:t xml:space="preserve">POST </w:t>
-      </w:r>
+        <w:t>POST</w:t>
+      </w:r>
+      <w:r>
+        <w:t xml:space="preserve"> </w:t>
+      </w:r>
+      <w:bookmarkStart w:id="7" w:name="OLE_LINK8"/>
       <w:proofErr w:type="spellStart"/>
       <w:r>
         <w:t>api</w:t>
@@ -1339,6 +1381,7 @@
       </w:r>
       <w:proofErr w:type="gramEnd"/>
     </w:p>
+    <w:bookmarkEnd w:id="7"/>
     <w:p>
       <w:pPr>
         <w:pStyle w:val="Listaszerbekezds"/>
@@ -1466,6 +1509,7 @@
       <w:r>
         <w:t xml:space="preserve">PUT </w:t>
       </w:r>
+      <w:bookmarkStart w:id="8" w:name="OLE_LINK9"/>
       <w:proofErr w:type="spellStart"/>
       <w:r>
         <w:t>api</w:t>
@@ -1510,6 +1554,7 @@
       <w:r>
         <w:t>}/</w:t>
       </w:r>
+      <w:bookmarkEnd w:id="8"/>
       <w:proofErr w:type="gramEnd"/>
     </w:p>
     <w:p>

</xml_diff>